<commit_message>
Refactor admin, models, Views, Fix Point system bugs, Add Personal Task, Implement task searching and more bugs fixed
</commit_message>
<xml_diff>
--- a/self-assessment.docx
+++ b/self-assessment.docx
@@ -43,19 +43,8 @@
           <w:sz w:val="22"/>
           <w:szCs w:val="22"/>
         </w:rPr>
-        <w:t xml:space="preserve">insert team name </w:t>
+        <w:t>Newt</w:t>
       </w:r>
-      <w:proofErr w:type="gramStart"/>
-      <w:r>
-        <w:rPr>
-          <w:i/>
-          <w:iCs/>
-          <w:sz w:val="22"/>
-          <w:szCs w:val="22"/>
-        </w:rPr>
-        <w:t>here</w:t>
-      </w:r>
-      <w:proofErr w:type="gramEnd"/>
     </w:p>
     <w:p>
       <w:pPr>
@@ -708,17 +697,158 @@
           </w:tcPr>
           <w:p>
             <w:pPr>
-              <w:rPr>
-                <w:sz w:val="22"/>
-                <w:szCs w:val="22"/>
-              </w:rPr>
-            </w:pPr>
-            <w:r>
-              <w:rPr>
-                <w:sz w:val="22"/>
-                <w:szCs w:val="22"/>
-              </w:rPr>
-              <w:t>Not implemented</w:t>
+              <w:pStyle w:val="ListParagraph"/>
+              <w:numPr>
+                <w:ilvl w:val="0"/>
+                <w:numId w:val="2"/>
+              </w:numPr>
+              <w:rPr>
+                <w:sz w:val="22"/>
+                <w:szCs w:val="22"/>
+              </w:rPr>
+            </w:pPr>
+            <w:r>
+              <w:rPr>
+                <w:sz w:val="22"/>
+                <w:szCs w:val="22"/>
+              </w:rPr>
+              <w:t xml:space="preserve">Users can form </w:t>
+            </w:r>
+            <w:proofErr w:type="gramStart"/>
+            <w:r>
+              <w:rPr>
+                <w:sz w:val="22"/>
+                <w:szCs w:val="22"/>
+              </w:rPr>
+              <w:t>teams</w:t>
+            </w:r>
+            <w:proofErr w:type="gramEnd"/>
+          </w:p>
+          <w:p>
+            <w:pPr>
+              <w:pStyle w:val="ListParagraph"/>
+              <w:numPr>
+                <w:ilvl w:val="0"/>
+                <w:numId w:val="2"/>
+              </w:numPr>
+              <w:rPr>
+                <w:sz w:val="22"/>
+                <w:szCs w:val="22"/>
+              </w:rPr>
+            </w:pPr>
+            <w:r>
+              <w:rPr>
+                <w:sz w:val="22"/>
+                <w:szCs w:val="22"/>
+              </w:rPr>
+              <w:t>Search for teams</w:t>
+            </w:r>
+          </w:p>
+          <w:p>
+            <w:pPr>
+              <w:pStyle w:val="ListParagraph"/>
+              <w:numPr>
+                <w:ilvl w:val="0"/>
+                <w:numId w:val="2"/>
+              </w:numPr>
+              <w:rPr>
+                <w:sz w:val="22"/>
+                <w:szCs w:val="22"/>
+              </w:rPr>
+            </w:pPr>
+            <w:r>
+              <w:rPr>
+                <w:sz w:val="22"/>
+                <w:szCs w:val="22"/>
+              </w:rPr>
+              <w:t xml:space="preserve">Request to join </w:t>
+            </w:r>
+            <w:proofErr w:type="gramStart"/>
+            <w:r>
+              <w:rPr>
+                <w:sz w:val="22"/>
+                <w:szCs w:val="22"/>
+              </w:rPr>
+              <w:t>teams</w:t>
+            </w:r>
+            <w:proofErr w:type="gramEnd"/>
+          </w:p>
+          <w:p>
+            <w:pPr>
+              <w:pStyle w:val="ListParagraph"/>
+              <w:numPr>
+                <w:ilvl w:val="0"/>
+                <w:numId w:val="2"/>
+              </w:numPr>
+              <w:rPr>
+                <w:sz w:val="22"/>
+                <w:szCs w:val="22"/>
+              </w:rPr>
+            </w:pPr>
+            <w:r>
+              <w:rPr>
+                <w:sz w:val="22"/>
+                <w:szCs w:val="22"/>
+              </w:rPr>
+              <w:t xml:space="preserve">Search other users and invite them to </w:t>
+            </w:r>
+            <w:proofErr w:type="gramStart"/>
+            <w:r>
+              <w:rPr>
+                <w:sz w:val="22"/>
+                <w:szCs w:val="22"/>
+              </w:rPr>
+              <w:t>teams</w:t>
+            </w:r>
+            <w:proofErr w:type="gramEnd"/>
+          </w:p>
+          <w:p>
+            <w:pPr>
+              <w:pStyle w:val="ListParagraph"/>
+              <w:numPr>
+                <w:ilvl w:val="0"/>
+                <w:numId w:val="2"/>
+              </w:numPr>
+              <w:rPr>
+                <w:sz w:val="22"/>
+                <w:szCs w:val="22"/>
+              </w:rPr>
+            </w:pPr>
+            <w:r>
+              <w:rPr>
+                <w:sz w:val="22"/>
+                <w:szCs w:val="22"/>
+              </w:rPr>
+              <w:t xml:space="preserve">Delete the team if they are </w:t>
+            </w:r>
+            <w:proofErr w:type="gramStart"/>
+            <w:r>
+              <w:rPr>
+                <w:sz w:val="22"/>
+                <w:szCs w:val="22"/>
+              </w:rPr>
+              <w:t>owner</w:t>
+            </w:r>
+            <w:proofErr w:type="gramEnd"/>
+          </w:p>
+          <w:p>
+            <w:pPr>
+              <w:pStyle w:val="ListParagraph"/>
+              <w:numPr>
+                <w:ilvl w:val="0"/>
+                <w:numId w:val="2"/>
+              </w:numPr>
+              <w:rPr>
+                <w:sz w:val="22"/>
+                <w:szCs w:val="22"/>
+              </w:rPr>
+            </w:pPr>
+            <w:r>
+              <w:rPr>
+                <w:sz w:val="22"/>
+                <w:szCs w:val="22"/>
+              </w:rPr>
+              <w:t>Leave the team</w:t>
             </w:r>
           </w:p>
         </w:tc>
@@ -755,6 +885,7 @@
                 <w:sz w:val="22"/>
                 <w:szCs w:val="22"/>
               </w:rPr>
+              <w:lastRenderedPageBreak/>
               <w:t>Each user can create tasks, assign tasks to other team members, and set due dates.</w:t>
             </w:r>
           </w:p>
@@ -765,17 +896,76 @@
           </w:tcPr>
           <w:p>
             <w:pPr>
-              <w:rPr>
-                <w:sz w:val="22"/>
-                <w:szCs w:val="22"/>
-              </w:rPr>
-            </w:pPr>
-            <w:r>
-              <w:rPr>
-                <w:sz w:val="22"/>
-                <w:szCs w:val="22"/>
-              </w:rPr>
-              <w:t>Not implemented</w:t>
+              <w:pStyle w:val="ListParagraph"/>
+              <w:numPr>
+                <w:ilvl w:val="0"/>
+                <w:numId w:val="3"/>
+              </w:numPr>
+              <w:rPr>
+                <w:sz w:val="22"/>
+                <w:szCs w:val="22"/>
+              </w:rPr>
+            </w:pPr>
+            <w:r>
+              <w:rPr>
+                <w:sz w:val="22"/>
+                <w:szCs w:val="22"/>
+              </w:rPr>
+              <w:lastRenderedPageBreak/>
+              <w:t xml:space="preserve">User can assign a task to any of their teams or </w:t>
+            </w:r>
+            <w:proofErr w:type="gramStart"/>
+            <w:r>
+              <w:rPr>
+                <w:sz w:val="22"/>
+                <w:szCs w:val="22"/>
+              </w:rPr>
+              <w:t>themselves</w:t>
+            </w:r>
+            <w:proofErr w:type="gramEnd"/>
+          </w:p>
+          <w:p>
+            <w:pPr>
+              <w:pStyle w:val="ListParagraph"/>
+              <w:numPr>
+                <w:ilvl w:val="0"/>
+                <w:numId w:val="3"/>
+              </w:numPr>
+              <w:rPr>
+                <w:sz w:val="22"/>
+                <w:szCs w:val="22"/>
+              </w:rPr>
+            </w:pPr>
+            <w:r>
+              <w:rPr>
+                <w:sz w:val="22"/>
+                <w:szCs w:val="22"/>
+              </w:rPr>
+              <w:lastRenderedPageBreak/>
+              <w:t xml:space="preserve">User can assign task </w:t>
+            </w:r>
+            <w:r>
+              <w:rPr>
+                <w:sz w:val="22"/>
+                <w:szCs w:val="22"/>
+              </w:rPr>
+              <w:t xml:space="preserve">to any member of their team or none of them but </w:t>
+            </w:r>
+            <w:proofErr w:type="gramStart"/>
+            <w:r>
+              <w:rPr>
+                <w:sz w:val="22"/>
+                <w:szCs w:val="22"/>
+              </w:rPr>
+              <w:t>has to</w:t>
+            </w:r>
+            <w:proofErr w:type="gramEnd"/>
+            <w:r>
+              <w:rPr>
+                <w:sz w:val="22"/>
+                <w:szCs w:val="22"/>
+              </w:rPr>
+              <w:t xml:space="preserve"> have selected team first</w:t>
             </w:r>
           </w:p>
         </w:tc>
@@ -838,17 +1028,65 @@
           </w:tcPr>
           <w:p>
             <w:pPr>
-              <w:rPr>
-                <w:sz w:val="22"/>
-                <w:szCs w:val="22"/>
-              </w:rPr>
-            </w:pPr>
-            <w:r>
-              <w:rPr>
-                <w:sz w:val="22"/>
-                <w:szCs w:val="22"/>
-              </w:rPr>
-              <w:t>Not implemented</w:t>
+              <w:pStyle w:val="ListParagraph"/>
+              <w:numPr>
+                <w:ilvl w:val="0"/>
+                <w:numId w:val="4"/>
+              </w:numPr>
+              <w:rPr>
+                <w:sz w:val="22"/>
+                <w:szCs w:val="22"/>
+              </w:rPr>
+            </w:pPr>
+            <w:r>
+              <w:rPr>
+                <w:sz w:val="22"/>
+                <w:szCs w:val="22"/>
+              </w:rPr>
+              <w:t>Main dashboard shows all tasks</w:t>
+            </w:r>
+            <w:r>
+              <w:rPr>
+                <w:sz w:val="22"/>
+                <w:szCs w:val="22"/>
+              </w:rPr>
+              <w:t xml:space="preserve"> owned by user or assigned to </w:t>
+            </w:r>
+            <w:proofErr w:type="gramStart"/>
+            <w:r>
+              <w:rPr>
+                <w:sz w:val="22"/>
+                <w:szCs w:val="22"/>
+              </w:rPr>
+              <w:t>user</w:t>
+            </w:r>
+            <w:proofErr w:type="gramEnd"/>
+          </w:p>
+          <w:p>
+            <w:pPr>
+              <w:pStyle w:val="ListParagraph"/>
+              <w:numPr>
+                <w:ilvl w:val="0"/>
+                <w:numId w:val="4"/>
+              </w:numPr>
+              <w:rPr>
+                <w:sz w:val="22"/>
+                <w:szCs w:val="22"/>
+              </w:rPr>
+            </w:pPr>
+            <w:r>
+              <w:rPr>
+                <w:sz w:val="22"/>
+                <w:szCs w:val="22"/>
+              </w:rPr>
+              <w:t>User can edit task details by pressing edit button</w:t>
+            </w:r>
+            <w:r>
+              <w:rPr>
+                <w:sz w:val="22"/>
+                <w:szCs w:val="22"/>
+              </w:rPr>
+              <w:t xml:space="preserve"> if they own the task</w:t>
             </w:r>
           </w:p>
         </w:tc>
@@ -870,7 +1108,6 @@
                 <w:sz w:val="22"/>
                 <w:szCs w:val="22"/>
               </w:rPr>
-              <w:lastRenderedPageBreak/>
               <w:t>Epic 5</w:t>
             </w:r>
           </w:p>
@@ -896,17 +1133,124 @@
           </w:tcPr>
           <w:p>
             <w:pPr>
-              <w:rPr>
-                <w:sz w:val="22"/>
-                <w:szCs w:val="22"/>
-              </w:rPr>
-            </w:pPr>
-            <w:r>
-              <w:rPr>
-                <w:sz w:val="22"/>
-                <w:szCs w:val="22"/>
-              </w:rPr>
-              <w:t>Not implemented</w:t>
+              <w:pStyle w:val="ListParagraph"/>
+              <w:numPr>
+                <w:ilvl w:val="0"/>
+                <w:numId w:val="5"/>
+              </w:numPr>
+              <w:rPr>
+                <w:sz w:val="22"/>
+                <w:szCs w:val="22"/>
+              </w:rPr>
+            </w:pPr>
+            <w:r>
+              <w:rPr>
+                <w:sz w:val="22"/>
+                <w:szCs w:val="22"/>
+              </w:rPr>
+              <w:t>Users can search for teams</w:t>
+            </w:r>
+            <w:r>
+              <w:rPr>
+                <w:sz w:val="22"/>
+                <w:szCs w:val="22"/>
+              </w:rPr>
+              <w:t xml:space="preserve">, </w:t>
+            </w:r>
+            <w:r>
+              <w:rPr>
+                <w:sz w:val="22"/>
+                <w:szCs w:val="22"/>
+              </w:rPr>
+              <w:t>other users</w:t>
+            </w:r>
+            <w:r>
+              <w:rPr>
+                <w:sz w:val="22"/>
+                <w:szCs w:val="22"/>
+              </w:rPr>
+              <w:t xml:space="preserve"> and tasks</w:t>
+            </w:r>
+            <w:r>
+              <w:rPr>
+                <w:sz w:val="22"/>
+                <w:szCs w:val="22"/>
+              </w:rPr>
+              <w:t xml:space="preserve"> in search bar in </w:t>
+            </w:r>
+            <w:proofErr w:type="gramStart"/>
+            <w:r>
+              <w:rPr>
+                <w:sz w:val="22"/>
+                <w:szCs w:val="22"/>
+              </w:rPr>
+              <w:t>navbar</w:t>
+            </w:r>
+            <w:proofErr w:type="gramEnd"/>
+          </w:p>
+          <w:p>
+            <w:pPr>
+              <w:pStyle w:val="ListParagraph"/>
+              <w:numPr>
+                <w:ilvl w:val="0"/>
+                <w:numId w:val="5"/>
+              </w:numPr>
+              <w:rPr>
+                <w:sz w:val="22"/>
+                <w:szCs w:val="22"/>
+              </w:rPr>
+            </w:pPr>
+            <w:r>
+              <w:rPr>
+                <w:sz w:val="22"/>
+                <w:szCs w:val="22"/>
+              </w:rPr>
+              <w:t xml:space="preserve">Filtering of tasks based on priority, and completion </w:t>
+            </w:r>
+            <w:proofErr w:type="gramStart"/>
+            <w:r>
+              <w:rPr>
+                <w:sz w:val="22"/>
+                <w:szCs w:val="22"/>
+              </w:rPr>
+              <w:t>state</w:t>
+            </w:r>
+            <w:proofErr w:type="gramEnd"/>
+          </w:p>
+          <w:p>
+            <w:pPr>
+              <w:pStyle w:val="ListParagraph"/>
+              <w:numPr>
+                <w:ilvl w:val="0"/>
+                <w:numId w:val="5"/>
+              </w:numPr>
+              <w:rPr>
+                <w:sz w:val="22"/>
+                <w:szCs w:val="22"/>
+              </w:rPr>
+            </w:pPr>
+            <w:r>
+              <w:rPr>
+                <w:sz w:val="22"/>
+                <w:szCs w:val="22"/>
+              </w:rPr>
+              <w:t xml:space="preserve">Ordering of tasks based on creation date, </w:t>
+            </w:r>
+            <w:proofErr w:type="gramStart"/>
+            <w:r>
+              <w:rPr>
+                <w:sz w:val="22"/>
+                <w:szCs w:val="22"/>
+              </w:rPr>
+              <w:t>priority</w:t>
+            </w:r>
+            <w:proofErr w:type="gramEnd"/>
+            <w:r>
+              <w:rPr>
+                <w:sz w:val="22"/>
+                <w:szCs w:val="22"/>
+              </w:rPr>
+              <w:t xml:space="preserve"> or state of task</w:t>
             </w:r>
           </w:p>
         </w:tc>
@@ -953,17 +1297,42 @@
           </w:tcPr>
           <w:p>
             <w:pPr>
-              <w:rPr>
-                <w:sz w:val="22"/>
-                <w:szCs w:val="22"/>
-              </w:rPr>
-            </w:pPr>
-            <w:r>
-              <w:rPr>
-                <w:sz w:val="22"/>
-                <w:szCs w:val="22"/>
-              </w:rPr>
-              <w:t>Not implemented</w:t>
+              <w:pStyle w:val="ListParagraph"/>
+              <w:numPr>
+                <w:ilvl w:val="0"/>
+                <w:numId w:val="6"/>
+              </w:numPr>
+              <w:rPr>
+                <w:sz w:val="22"/>
+                <w:szCs w:val="22"/>
+              </w:rPr>
+            </w:pPr>
+            <w:r>
+              <w:rPr>
+                <w:sz w:val="22"/>
+                <w:szCs w:val="22"/>
+              </w:rPr>
+              <w:t>Priority system with 3 levels of priority</w:t>
+            </w:r>
+          </w:p>
+          <w:p>
+            <w:pPr>
+              <w:pStyle w:val="ListParagraph"/>
+              <w:numPr>
+                <w:ilvl w:val="0"/>
+                <w:numId w:val="6"/>
+              </w:numPr>
+              <w:rPr>
+                <w:sz w:val="22"/>
+                <w:szCs w:val="22"/>
+              </w:rPr>
+            </w:pPr>
+            <w:r>
+              <w:rPr>
+                <w:sz w:val="22"/>
+                <w:szCs w:val="22"/>
+              </w:rPr>
+              <w:t>No automated reminder system</w:t>
             </w:r>
           </w:p>
         </w:tc>
@@ -1228,23 +1597,7 @@
                 <w:sz w:val="22"/>
                 <w:szCs w:val="22"/>
               </w:rPr>
-              <w:t xml:space="preserve">Introduce gamification elements to motivate users, such as achievement badges, </w:t>
-            </w:r>
-            <w:proofErr w:type="spellStart"/>
-            <w:r>
-              <w:rPr>
-                <w:sz w:val="22"/>
-                <w:szCs w:val="22"/>
-              </w:rPr>
-              <w:t>leaderboards</w:t>
-            </w:r>
-            <w:proofErr w:type="spellEnd"/>
-            <w:r>
-              <w:rPr>
-                <w:sz w:val="22"/>
-                <w:szCs w:val="22"/>
-              </w:rPr>
-              <w:t>, or a points system based on task completion.</w:t>
+              <w:t>Introduce gamification elements to motivate users, such as achievement badges, leaderboards, or a points system based on task completion.</w:t>
             </w:r>
           </w:p>
         </w:tc>
@@ -1291,6 +1644,232 @@
 <file path=word/numbering.xml><?xml version="1.0" encoding="utf-8"?>
 <w:numbering xmlns:wpc="http://schemas.microsoft.com/office/word/2010/wordprocessingCanvas" xmlns:cx="http://schemas.microsoft.com/office/drawing/2014/chartex" xmlns:cx1="http://schemas.microsoft.com/office/drawing/2015/9/8/chartex" xmlns:cx2="http://schemas.microsoft.com/office/drawing/2015/10/21/chartex" xmlns:cx3="http://schemas.microsoft.com/office/drawing/2016/5/9/chartex" xmlns:cx4="http://schemas.microsoft.com/office/drawing/2016/5/10/chartex" xmlns:cx5="http://schemas.microsoft.com/office/drawing/2016/5/11/chartex" xmlns:cx6="http://schemas.microsoft.com/office/drawing/2016/5/12/chartex" xmlns:cx7="http://schemas.microsoft.com/office/drawing/2016/5/13/chartex" xmlns:cx8="http://schemas.microsoft.com/office/drawing/2016/5/14/chartex" xmlns:mc="http://schemas.openxmlformats.org/markup-compatibility/2006" xmlns:aink="http://schemas.microsoft.com/office/drawing/2016/ink" xmlns:am3d="http://schemas.microsoft.com/office/drawing/2017/model3d" xmlns:o="urn:schemas-microsoft-com:office:office" xmlns:oel="http://schemas.microsoft.com/office/2019/extlst" xmlns:r="http://schemas.openxmlformats.org/officeDocument/2006/relationships" xmlns:m="http://schemas.openxmlformats.org/officeDocument/2006/math" xmlns:v="urn:schemas-microsoft-com:vml" xmlns:wp14="http://schemas.microsoft.com/office/word/2010/wordprocessingDrawing" xmlns:wp="http://schemas.openxmlformats.org/drawingml/2006/wordprocessingDrawing" xmlns:w10="urn:schemas-microsoft-com:office:word" xmlns:w="http://schemas.openxmlformats.org/wordprocessingml/2006/main" xmlns:w14="http://schemas.microsoft.com/office/word/2010/wordml" xmlns:w15="http://schemas.microsoft.com/office/word/2012/wordml" xmlns:w16cex="http://schemas.microsoft.com/office/word/2018/wordml/cex" xmlns:w16cid="http://schemas.microsoft.com/office/word/2016/wordml/cid" xmlns:w16="http://schemas.microsoft.com/office/word/2018/wordml" xmlns:w16sdtdh="http://schemas.microsoft.com/office/word/2020/wordml/sdtdatahash" xmlns:w16se="http://schemas.microsoft.com/office/word/2015/wordml/symex" xmlns:wpg="http://schemas.microsoft.com/office/word/2010/wordprocessingGroup" xmlns:wpi="http://schemas.microsoft.com/office/word/2010/wordprocessingInk" xmlns:wne="http://schemas.microsoft.com/office/word/2006/wordml" xmlns:wps="http://schemas.microsoft.com/office/word/2010/wordprocessingShape" mc:Ignorable="w14 w15 w16se w16cid w16 w16cex w16sdtdh wp14">
   <w:abstractNum w:abstractNumId="0" w15:restartNumberingAfterBreak="0">
+    <w:nsid w:val="0B9B6E97"/>
+    <w:multiLevelType w:val="hybridMultilevel"/>
+    <w:tmpl w:val="D890AFF4"/>
+    <w:lvl w:ilvl="0" w:tplc="08090001">
+      <w:start w:val="1"/>
+      <w:numFmt w:val="bullet"/>
+      <w:lvlText w:val=""/>
+      <w:lvlJc w:val="left"/>
+      <w:pPr>
+        <w:ind w:left="720" w:hanging="360"/>
+      </w:pPr>
+      <w:rPr>
+        <w:rFonts w:ascii="Symbol" w:hAnsi="Symbol" w:hint="default"/>
+      </w:rPr>
+    </w:lvl>
+    <w:lvl w:ilvl="1" w:tplc="08090003" w:tentative="1">
+      <w:start w:val="1"/>
+      <w:numFmt w:val="bullet"/>
+      <w:lvlText w:val="o"/>
+      <w:lvlJc w:val="left"/>
+      <w:pPr>
+        <w:ind w:left="1440" w:hanging="360"/>
+      </w:pPr>
+      <w:rPr>
+        <w:rFonts w:ascii="Courier New" w:hAnsi="Courier New" w:cs="Courier New" w:hint="default"/>
+      </w:rPr>
+    </w:lvl>
+    <w:lvl w:ilvl="2" w:tplc="08090005" w:tentative="1">
+      <w:start w:val="1"/>
+      <w:numFmt w:val="bullet"/>
+      <w:lvlText w:val=""/>
+      <w:lvlJc w:val="left"/>
+      <w:pPr>
+        <w:ind w:left="2160" w:hanging="360"/>
+      </w:pPr>
+      <w:rPr>
+        <w:rFonts w:ascii="Wingdings" w:hAnsi="Wingdings" w:hint="default"/>
+      </w:rPr>
+    </w:lvl>
+    <w:lvl w:ilvl="3" w:tplc="08090001" w:tentative="1">
+      <w:start w:val="1"/>
+      <w:numFmt w:val="bullet"/>
+      <w:lvlText w:val=""/>
+      <w:lvlJc w:val="left"/>
+      <w:pPr>
+        <w:ind w:left="2880" w:hanging="360"/>
+      </w:pPr>
+      <w:rPr>
+        <w:rFonts w:ascii="Symbol" w:hAnsi="Symbol" w:hint="default"/>
+      </w:rPr>
+    </w:lvl>
+    <w:lvl w:ilvl="4" w:tplc="08090003" w:tentative="1">
+      <w:start w:val="1"/>
+      <w:numFmt w:val="bullet"/>
+      <w:lvlText w:val="o"/>
+      <w:lvlJc w:val="left"/>
+      <w:pPr>
+        <w:ind w:left="3600" w:hanging="360"/>
+      </w:pPr>
+      <w:rPr>
+        <w:rFonts w:ascii="Courier New" w:hAnsi="Courier New" w:cs="Courier New" w:hint="default"/>
+      </w:rPr>
+    </w:lvl>
+    <w:lvl w:ilvl="5" w:tplc="08090005" w:tentative="1">
+      <w:start w:val="1"/>
+      <w:numFmt w:val="bullet"/>
+      <w:lvlText w:val=""/>
+      <w:lvlJc w:val="left"/>
+      <w:pPr>
+        <w:ind w:left="4320" w:hanging="360"/>
+      </w:pPr>
+      <w:rPr>
+        <w:rFonts w:ascii="Wingdings" w:hAnsi="Wingdings" w:hint="default"/>
+      </w:rPr>
+    </w:lvl>
+    <w:lvl w:ilvl="6" w:tplc="08090001" w:tentative="1">
+      <w:start w:val="1"/>
+      <w:numFmt w:val="bullet"/>
+      <w:lvlText w:val=""/>
+      <w:lvlJc w:val="left"/>
+      <w:pPr>
+        <w:ind w:left="5040" w:hanging="360"/>
+      </w:pPr>
+      <w:rPr>
+        <w:rFonts w:ascii="Symbol" w:hAnsi="Symbol" w:hint="default"/>
+      </w:rPr>
+    </w:lvl>
+    <w:lvl w:ilvl="7" w:tplc="08090003" w:tentative="1">
+      <w:start w:val="1"/>
+      <w:numFmt w:val="bullet"/>
+      <w:lvlText w:val="o"/>
+      <w:lvlJc w:val="left"/>
+      <w:pPr>
+        <w:ind w:left="5760" w:hanging="360"/>
+      </w:pPr>
+      <w:rPr>
+        <w:rFonts w:ascii="Courier New" w:hAnsi="Courier New" w:cs="Courier New" w:hint="default"/>
+      </w:rPr>
+    </w:lvl>
+    <w:lvl w:ilvl="8" w:tplc="08090005" w:tentative="1">
+      <w:start w:val="1"/>
+      <w:numFmt w:val="bullet"/>
+      <w:lvlText w:val=""/>
+      <w:lvlJc w:val="left"/>
+      <w:pPr>
+        <w:ind w:left="6480" w:hanging="360"/>
+      </w:pPr>
+      <w:rPr>
+        <w:rFonts w:ascii="Wingdings" w:hAnsi="Wingdings" w:hint="default"/>
+      </w:rPr>
+    </w:lvl>
+  </w:abstractNum>
+  <w:abstractNum w:abstractNumId="1" w15:restartNumberingAfterBreak="0">
+    <w:nsid w:val="1C440F8C"/>
+    <w:multiLevelType w:val="hybridMultilevel"/>
+    <w:tmpl w:val="54440DC2"/>
+    <w:lvl w:ilvl="0" w:tplc="08090001">
+      <w:start w:val="1"/>
+      <w:numFmt w:val="bullet"/>
+      <w:lvlText w:val=""/>
+      <w:lvlJc w:val="left"/>
+      <w:pPr>
+        <w:ind w:left="720" w:hanging="360"/>
+      </w:pPr>
+      <w:rPr>
+        <w:rFonts w:ascii="Symbol" w:hAnsi="Symbol" w:hint="default"/>
+      </w:rPr>
+    </w:lvl>
+    <w:lvl w:ilvl="1" w:tplc="08090003" w:tentative="1">
+      <w:start w:val="1"/>
+      <w:numFmt w:val="bullet"/>
+      <w:lvlText w:val="o"/>
+      <w:lvlJc w:val="left"/>
+      <w:pPr>
+        <w:ind w:left="1440" w:hanging="360"/>
+      </w:pPr>
+      <w:rPr>
+        <w:rFonts w:ascii="Courier New" w:hAnsi="Courier New" w:cs="Courier New" w:hint="default"/>
+      </w:rPr>
+    </w:lvl>
+    <w:lvl w:ilvl="2" w:tplc="08090005" w:tentative="1">
+      <w:start w:val="1"/>
+      <w:numFmt w:val="bullet"/>
+      <w:lvlText w:val=""/>
+      <w:lvlJc w:val="left"/>
+      <w:pPr>
+        <w:ind w:left="2160" w:hanging="360"/>
+      </w:pPr>
+      <w:rPr>
+        <w:rFonts w:ascii="Wingdings" w:hAnsi="Wingdings" w:hint="default"/>
+      </w:rPr>
+    </w:lvl>
+    <w:lvl w:ilvl="3" w:tplc="08090001" w:tentative="1">
+      <w:start w:val="1"/>
+      <w:numFmt w:val="bullet"/>
+      <w:lvlText w:val=""/>
+      <w:lvlJc w:val="left"/>
+      <w:pPr>
+        <w:ind w:left="2880" w:hanging="360"/>
+      </w:pPr>
+      <w:rPr>
+        <w:rFonts w:ascii="Symbol" w:hAnsi="Symbol" w:hint="default"/>
+      </w:rPr>
+    </w:lvl>
+    <w:lvl w:ilvl="4" w:tplc="08090003" w:tentative="1">
+      <w:start w:val="1"/>
+      <w:numFmt w:val="bullet"/>
+      <w:lvlText w:val="o"/>
+      <w:lvlJc w:val="left"/>
+      <w:pPr>
+        <w:ind w:left="3600" w:hanging="360"/>
+      </w:pPr>
+      <w:rPr>
+        <w:rFonts w:ascii="Courier New" w:hAnsi="Courier New" w:cs="Courier New" w:hint="default"/>
+      </w:rPr>
+    </w:lvl>
+    <w:lvl w:ilvl="5" w:tplc="08090005" w:tentative="1">
+      <w:start w:val="1"/>
+      <w:numFmt w:val="bullet"/>
+      <w:lvlText w:val=""/>
+      <w:lvlJc w:val="left"/>
+      <w:pPr>
+        <w:ind w:left="4320" w:hanging="360"/>
+      </w:pPr>
+      <w:rPr>
+        <w:rFonts w:ascii="Wingdings" w:hAnsi="Wingdings" w:hint="default"/>
+      </w:rPr>
+    </w:lvl>
+    <w:lvl w:ilvl="6" w:tplc="08090001" w:tentative="1">
+      <w:start w:val="1"/>
+      <w:numFmt w:val="bullet"/>
+      <w:lvlText w:val=""/>
+      <w:lvlJc w:val="left"/>
+      <w:pPr>
+        <w:ind w:left="5040" w:hanging="360"/>
+      </w:pPr>
+      <w:rPr>
+        <w:rFonts w:ascii="Symbol" w:hAnsi="Symbol" w:hint="default"/>
+      </w:rPr>
+    </w:lvl>
+    <w:lvl w:ilvl="7" w:tplc="08090003" w:tentative="1">
+      <w:start w:val="1"/>
+      <w:numFmt w:val="bullet"/>
+      <w:lvlText w:val="o"/>
+      <w:lvlJc w:val="left"/>
+      <w:pPr>
+        <w:ind w:left="5760" w:hanging="360"/>
+      </w:pPr>
+      <w:rPr>
+        <w:rFonts w:ascii="Courier New" w:hAnsi="Courier New" w:cs="Courier New" w:hint="default"/>
+      </w:rPr>
+    </w:lvl>
+    <w:lvl w:ilvl="8" w:tplc="08090005" w:tentative="1">
+      <w:start w:val="1"/>
+      <w:numFmt w:val="bullet"/>
+      <w:lvlText w:val=""/>
+      <w:lvlJc w:val="left"/>
+      <w:pPr>
+        <w:ind w:left="6480" w:hanging="360"/>
+      </w:pPr>
+      <w:rPr>
+        <w:rFonts w:ascii="Wingdings" w:hAnsi="Wingdings" w:hint="default"/>
+      </w:rPr>
+    </w:lvl>
+  </w:abstractNum>
+  <w:abstractNum w:abstractNumId="2" w15:restartNumberingAfterBreak="0">
     <w:nsid w:val="2F0D37CD"/>
     <w:multiLevelType w:val="hybridMultilevel"/>
     <w:tmpl w:val="D24C3DAA"/>
@@ -1403,7 +1982,361 @@
       </w:rPr>
     </w:lvl>
   </w:abstractNum>
+  <w:abstractNum w:abstractNumId="3" w15:restartNumberingAfterBreak="0">
+    <w:nsid w:val="43350DE0"/>
+    <w:multiLevelType w:val="hybridMultilevel"/>
+    <w:tmpl w:val="033E9D2C"/>
+    <w:lvl w:ilvl="0" w:tplc="08090001">
+      <w:start w:val="1"/>
+      <w:numFmt w:val="bullet"/>
+      <w:lvlText w:val=""/>
+      <w:lvlJc w:val="left"/>
+      <w:pPr>
+        <w:ind w:left="720" w:hanging="360"/>
+      </w:pPr>
+      <w:rPr>
+        <w:rFonts w:ascii="Symbol" w:hAnsi="Symbol" w:hint="default"/>
+      </w:rPr>
+    </w:lvl>
+    <w:lvl w:ilvl="1" w:tplc="08090003" w:tentative="1">
+      <w:start w:val="1"/>
+      <w:numFmt w:val="bullet"/>
+      <w:lvlText w:val="o"/>
+      <w:lvlJc w:val="left"/>
+      <w:pPr>
+        <w:ind w:left="1440" w:hanging="360"/>
+      </w:pPr>
+      <w:rPr>
+        <w:rFonts w:ascii="Courier New" w:hAnsi="Courier New" w:cs="Courier New" w:hint="default"/>
+      </w:rPr>
+    </w:lvl>
+    <w:lvl w:ilvl="2" w:tplc="08090005" w:tentative="1">
+      <w:start w:val="1"/>
+      <w:numFmt w:val="bullet"/>
+      <w:lvlText w:val=""/>
+      <w:lvlJc w:val="left"/>
+      <w:pPr>
+        <w:ind w:left="2160" w:hanging="360"/>
+      </w:pPr>
+      <w:rPr>
+        <w:rFonts w:ascii="Wingdings" w:hAnsi="Wingdings" w:hint="default"/>
+      </w:rPr>
+    </w:lvl>
+    <w:lvl w:ilvl="3" w:tplc="08090001" w:tentative="1">
+      <w:start w:val="1"/>
+      <w:numFmt w:val="bullet"/>
+      <w:lvlText w:val=""/>
+      <w:lvlJc w:val="left"/>
+      <w:pPr>
+        <w:ind w:left="2880" w:hanging="360"/>
+      </w:pPr>
+      <w:rPr>
+        <w:rFonts w:ascii="Symbol" w:hAnsi="Symbol" w:hint="default"/>
+      </w:rPr>
+    </w:lvl>
+    <w:lvl w:ilvl="4" w:tplc="08090003" w:tentative="1">
+      <w:start w:val="1"/>
+      <w:numFmt w:val="bullet"/>
+      <w:lvlText w:val="o"/>
+      <w:lvlJc w:val="left"/>
+      <w:pPr>
+        <w:ind w:left="3600" w:hanging="360"/>
+      </w:pPr>
+      <w:rPr>
+        <w:rFonts w:ascii="Courier New" w:hAnsi="Courier New" w:cs="Courier New" w:hint="default"/>
+      </w:rPr>
+    </w:lvl>
+    <w:lvl w:ilvl="5" w:tplc="08090005" w:tentative="1">
+      <w:start w:val="1"/>
+      <w:numFmt w:val="bullet"/>
+      <w:lvlText w:val=""/>
+      <w:lvlJc w:val="left"/>
+      <w:pPr>
+        <w:ind w:left="4320" w:hanging="360"/>
+      </w:pPr>
+      <w:rPr>
+        <w:rFonts w:ascii="Wingdings" w:hAnsi="Wingdings" w:hint="default"/>
+      </w:rPr>
+    </w:lvl>
+    <w:lvl w:ilvl="6" w:tplc="08090001" w:tentative="1">
+      <w:start w:val="1"/>
+      <w:numFmt w:val="bullet"/>
+      <w:lvlText w:val=""/>
+      <w:lvlJc w:val="left"/>
+      <w:pPr>
+        <w:ind w:left="5040" w:hanging="360"/>
+      </w:pPr>
+      <w:rPr>
+        <w:rFonts w:ascii="Symbol" w:hAnsi="Symbol" w:hint="default"/>
+      </w:rPr>
+    </w:lvl>
+    <w:lvl w:ilvl="7" w:tplc="08090003" w:tentative="1">
+      <w:start w:val="1"/>
+      <w:numFmt w:val="bullet"/>
+      <w:lvlText w:val="o"/>
+      <w:lvlJc w:val="left"/>
+      <w:pPr>
+        <w:ind w:left="5760" w:hanging="360"/>
+      </w:pPr>
+      <w:rPr>
+        <w:rFonts w:ascii="Courier New" w:hAnsi="Courier New" w:cs="Courier New" w:hint="default"/>
+      </w:rPr>
+    </w:lvl>
+    <w:lvl w:ilvl="8" w:tplc="08090005" w:tentative="1">
+      <w:start w:val="1"/>
+      <w:numFmt w:val="bullet"/>
+      <w:lvlText w:val=""/>
+      <w:lvlJc w:val="left"/>
+      <w:pPr>
+        <w:ind w:left="6480" w:hanging="360"/>
+      </w:pPr>
+      <w:rPr>
+        <w:rFonts w:ascii="Wingdings" w:hAnsi="Wingdings" w:hint="default"/>
+      </w:rPr>
+    </w:lvl>
+  </w:abstractNum>
+  <w:abstractNum w:abstractNumId="4" w15:restartNumberingAfterBreak="0">
+    <w:nsid w:val="616B0557"/>
+    <w:multiLevelType w:val="hybridMultilevel"/>
+    <w:tmpl w:val="EEFA88A6"/>
+    <w:lvl w:ilvl="0" w:tplc="08090001">
+      <w:start w:val="1"/>
+      <w:numFmt w:val="bullet"/>
+      <w:lvlText w:val=""/>
+      <w:lvlJc w:val="left"/>
+      <w:pPr>
+        <w:ind w:left="720" w:hanging="360"/>
+      </w:pPr>
+      <w:rPr>
+        <w:rFonts w:ascii="Symbol" w:hAnsi="Symbol" w:hint="default"/>
+      </w:rPr>
+    </w:lvl>
+    <w:lvl w:ilvl="1" w:tplc="08090003" w:tentative="1">
+      <w:start w:val="1"/>
+      <w:numFmt w:val="bullet"/>
+      <w:lvlText w:val="o"/>
+      <w:lvlJc w:val="left"/>
+      <w:pPr>
+        <w:ind w:left="1440" w:hanging="360"/>
+      </w:pPr>
+      <w:rPr>
+        <w:rFonts w:ascii="Courier New" w:hAnsi="Courier New" w:cs="Courier New" w:hint="default"/>
+      </w:rPr>
+    </w:lvl>
+    <w:lvl w:ilvl="2" w:tplc="08090005" w:tentative="1">
+      <w:start w:val="1"/>
+      <w:numFmt w:val="bullet"/>
+      <w:lvlText w:val=""/>
+      <w:lvlJc w:val="left"/>
+      <w:pPr>
+        <w:ind w:left="2160" w:hanging="360"/>
+      </w:pPr>
+      <w:rPr>
+        <w:rFonts w:ascii="Wingdings" w:hAnsi="Wingdings" w:hint="default"/>
+      </w:rPr>
+    </w:lvl>
+    <w:lvl w:ilvl="3" w:tplc="08090001" w:tentative="1">
+      <w:start w:val="1"/>
+      <w:numFmt w:val="bullet"/>
+      <w:lvlText w:val=""/>
+      <w:lvlJc w:val="left"/>
+      <w:pPr>
+        <w:ind w:left="2880" w:hanging="360"/>
+      </w:pPr>
+      <w:rPr>
+        <w:rFonts w:ascii="Symbol" w:hAnsi="Symbol" w:hint="default"/>
+      </w:rPr>
+    </w:lvl>
+    <w:lvl w:ilvl="4" w:tplc="08090003" w:tentative="1">
+      <w:start w:val="1"/>
+      <w:numFmt w:val="bullet"/>
+      <w:lvlText w:val="o"/>
+      <w:lvlJc w:val="left"/>
+      <w:pPr>
+        <w:ind w:left="3600" w:hanging="360"/>
+      </w:pPr>
+      <w:rPr>
+        <w:rFonts w:ascii="Courier New" w:hAnsi="Courier New" w:cs="Courier New" w:hint="default"/>
+      </w:rPr>
+    </w:lvl>
+    <w:lvl w:ilvl="5" w:tplc="08090005" w:tentative="1">
+      <w:start w:val="1"/>
+      <w:numFmt w:val="bullet"/>
+      <w:lvlText w:val=""/>
+      <w:lvlJc w:val="left"/>
+      <w:pPr>
+        <w:ind w:left="4320" w:hanging="360"/>
+      </w:pPr>
+      <w:rPr>
+        <w:rFonts w:ascii="Wingdings" w:hAnsi="Wingdings" w:hint="default"/>
+      </w:rPr>
+    </w:lvl>
+    <w:lvl w:ilvl="6" w:tplc="08090001" w:tentative="1">
+      <w:start w:val="1"/>
+      <w:numFmt w:val="bullet"/>
+      <w:lvlText w:val=""/>
+      <w:lvlJc w:val="left"/>
+      <w:pPr>
+        <w:ind w:left="5040" w:hanging="360"/>
+      </w:pPr>
+      <w:rPr>
+        <w:rFonts w:ascii="Symbol" w:hAnsi="Symbol" w:hint="default"/>
+      </w:rPr>
+    </w:lvl>
+    <w:lvl w:ilvl="7" w:tplc="08090003" w:tentative="1">
+      <w:start w:val="1"/>
+      <w:numFmt w:val="bullet"/>
+      <w:lvlText w:val="o"/>
+      <w:lvlJc w:val="left"/>
+      <w:pPr>
+        <w:ind w:left="5760" w:hanging="360"/>
+      </w:pPr>
+      <w:rPr>
+        <w:rFonts w:ascii="Courier New" w:hAnsi="Courier New" w:cs="Courier New" w:hint="default"/>
+      </w:rPr>
+    </w:lvl>
+    <w:lvl w:ilvl="8" w:tplc="08090005" w:tentative="1">
+      <w:start w:val="1"/>
+      <w:numFmt w:val="bullet"/>
+      <w:lvlText w:val=""/>
+      <w:lvlJc w:val="left"/>
+      <w:pPr>
+        <w:ind w:left="6480" w:hanging="360"/>
+      </w:pPr>
+      <w:rPr>
+        <w:rFonts w:ascii="Wingdings" w:hAnsi="Wingdings" w:hint="default"/>
+      </w:rPr>
+    </w:lvl>
+  </w:abstractNum>
+  <w:abstractNum w:abstractNumId="5" w15:restartNumberingAfterBreak="0">
+    <w:nsid w:val="67131F33"/>
+    <w:multiLevelType w:val="hybridMultilevel"/>
+    <w:tmpl w:val="275EC5BE"/>
+    <w:lvl w:ilvl="0" w:tplc="08090001">
+      <w:start w:val="1"/>
+      <w:numFmt w:val="bullet"/>
+      <w:lvlText w:val=""/>
+      <w:lvlJc w:val="left"/>
+      <w:pPr>
+        <w:ind w:left="720" w:hanging="360"/>
+      </w:pPr>
+      <w:rPr>
+        <w:rFonts w:ascii="Symbol" w:hAnsi="Symbol" w:hint="default"/>
+      </w:rPr>
+    </w:lvl>
+    <w:lvl w:ilvl="1" w:tplc="08090003" w:tentative="1">
+      <w:start w:val="1"/>
+      <w:numFmt w:val="bullet"/>
+      <w:lvlText w:val="o"/>
+      <w:lvlJc w:val="left"/>
+      <w:pPr>
+        <w:ind w:left="1440" w:hanging="360"/>
+      </w:pPr>
+      <w:rPr>
+        <w:rFonts w:ascii="Courier New" w:hAnsi="Courier New" w:cs="Courier New" w:hint="default"/>
+      </w:rPr>
+    </w:lvl>
+    <w:lvl w:ilvl="2" w:tplc="08090005" w:tentative="1">
+      <w:start w:val="1"/>
+      <w:numFmt w:val="bullet"/>
+      <w:lvlText w:val=""/>
+      <w:lvlJc w:val="left"/>
+      <w:pPr>
+        <w:ind w:left="2160" w:hanging="360"/>
+      </w:pPr>
+      <w:rPr>
+        <w:rFonts w:ascii="Wingdings" w:hAnsi="Wingdings" w:hint="default"/>
+      </w:rPr>
+    </w:lvl>
+    <w:lvl w:ilvl="3" w:tplc="08090001" w:tentative="1">
+      <w:start w:val="1"/>
+      <w:numFmt w:val="bullet"/>
+      <w:lvlText w:val=""/>
+      <w:lvlJc w:val="left"/>
+      <w:pPr>
+        <w:ind w:left="2880" w:hanging="360"/>
+      </w:pPr>
+      <w:rPr>
+        <w:rFonts w:ascii="Symbol" w:hAnsi="Symbol" w:hint="default"/>
+      </w:rPr>
+    </w:lvl>
+    <w:lvl w:ilvl="4" w:tplc="08090003" w:tentative="1">
+      <w:start w:val="1"/>
+      <w:numFmt w:val="bullet"/>
+      <w:lvlText w:val="o"/>
+      <w:lvlJc w:val="left"/>
+      <w:pPr>
+        <w:ind w:left="3600" w:hanging="360"/>
+      </w:pPr>
+      <w:rPr>
+        <w:rFonts w:ascii="Courier New" w:hAnsi="Courier New" w:cs="Courier New" w:hint="default"/>
+      </w:rPr>
+    </w:lvl>
+    <w:lvl w:ilvl="5" w:tplc="08090005" w:tentative="1">
+      <w:start w:val="1"/>
+      <w:numFmt w:val="bullet"/>
+      <w:lvlText w:val=""/>
+      <w:lvlJc w:val="left"/>
+      <w:pPr>
+        <w:ind w:left="4320" w:hanging="360"/>
+      </w:pPr>
+      <w:rPr>
+        <w:rFonts w:ascii="Wingdings" w:hAnsi="Wingdings" w:hint="default"/>
+      </w:rPr>
+    </w:lvl>
+    <w:lvl w:ilvl="6" w:tplc="08090001" w:tentative="1">
+      <w:start w:val="1"/>
+      <w:numFmt w:val="bullet"/>
+      <w:lvlText w:val=""/>
+      <w:lvlJc w:val="left"/>
+      <w:pPr>
+        <w:ind w:left="5040" w:hanging="360"/>
+      </w:pPr>
+      <w:rPr>
+        <w:rFonts w:ascii="Symbol" w:hAnsi="Symbol" w:hint="default"/>
+      </w:rPr>
+    </w:lvl>
+    <w:lvl w:ilvl="7" w:tplc="08090003" w:tentative="1">
+      <w:start w:val="1"/>
+      <w:numFmt w:val="bullet"/>
+      <w:lvlText w:val="o"/>
+      <w:lvlJc w:val="left"/>
+      <w:pPr>
+        <w:ind w:left="5760" w:hanging="360"/>
+      </w:pPr>
+      <w:rPr>
+        <w:rFonts w:ascii="Courier New" w:hAnsi="Courier New" w:cs="Courier New" w:hint="default"/>
+      </w:rPr>
+    </w:lvl>
+    <w:lvl w:ilvl="8" w:tplc="08090005" w:tentative="1">
+      <w:start w:val="1"/>
+      <w:numFmt w:val="bullet"/>
+      <w:lvlText w:val=""/>
+      <w:lvlJc w:val="left"/>
+      <w:pPr>
+        <w:ind w:left="6480" w:hanging="360"/>
+      </w:pPr>
+      <w:rPr>
+        <w:rFonts w:ascii="Wingdings" w:hAnsi="Wingdings" w:hint="default"/>
+      </w:rPr>
+    </w:lvl>
+  </w:abstractNum>
   <w:num w:numId="1" w16cid:durableId="239759448">
+    <w:abstractNumId w:val="2"/>
+  </w:num>
+  <w:num w:numId="2" w16cid:durableId="1712613218">
+    <w:abstractNumId w:val="4"/>
+  </w:num>
+  <w:num w:numId="3" w16cid:durableId="2039158369">
+    <w:abstractNumId w:val="3"/>
+  </w:num>
+  <w:num w:numId="4" w16cid:durableId="2121684422">
+    <w:abstractNumId w:val="5"/>
+  </w:num>
+  <w:num w:numId="5" w16cid:durableId="449471311">
+    <w:abstractNumId w:val="1"/>
+  </w:num>
+  <w:num w:numId="6" w16cid:durableId="208495859">
     <w:abstractNumId w:val="0"/>
   </w:num>
 </w:numbering>

</xml_diff>

<commit_message>
Fix Tests for Task
</commit_message>
<xml_diff>
--- a/self-assessment.docx
+++ b/self-assessment.docx
@@ -608,17 +608,71 @@
           </w:p>
           <w:p>
             <w:pPr>
-              <w:rPr>
-                <w:sz w:val="22"/>
-                <w:szCs w:val="22"/>
-              </w:rPr>
-            </w:pPr>
-            <w:r>
-              <w:rPr>
-                <w:sz w:val="22"/>
-                <w:szCs w:val="22"/>
-              </w:rPr>
-              <w:t>No further implementation</w:t>
+              <w:pStyle w:val="ListParagraph"/>
+              <w:numPr>
+                <w:ilvl w:val="0"/>
+                <w:numId w:val="1"/>
+              </w:numPr>
+              <w:rPr>
+                <w:sz w:val="22"/>
+                <w:szCs w:val="22"/>
+              </w:rPr>
+            </w:pPr>
+            <w:r>
+              <w:rPr>
+                <w:sz w:val="22"/>
+                <w:szCs w:val="22"/>
+              </w:rPr>
+              <w:t>Gravatar URL for profile picture</w:t>
+            </w:r>
+          </w:p>
+          <w:p>
+            <w:pPr>
+              <w:pStyle w:val="ListParagraph"/>
+              <w:numPr>
+                <w:ilvl w:val="0"/>
+                <w:numId w:val="1"/>
+              </w:numPr>
+              <w:rPr>
+                <w:sz w:val="22"/>
+                <w:szCs w:val="22"/>
+              </w:rPr>
+            </w:pPr>
+            <w:r>
+              <w:rPr>
+                <w:sz w:val="22"/>
+                <w:szCs w:val="22"/>
+              </w:rPr>
+              <w:t xml:space="preserve">URL can be changed in profile </w:t>
+            </w:r>
+            <w:proofErr w:type="gramStart"/>
+            <w:r>
+              <w:rPr>
+                <w:sz w:val="22"/>
+                <w:szCs w:val="22"/>
+              </w:rPr>
+              <w:t>settings</w:t>
+            </w:r>
+            <w:proofErr w:type="gramEnd"/>
+          </w:p>
+          <w:p>
+            <w:pPr>
+              <w:pStyle w:val="ListParagraph"/>
+              <w:numPr>
+                <w:ilvl w:val="0"/>
+                <w:numId w:val="1"/>
+              </w:numPr>
+              <w:rPr>
+                <w:sz w:val="22"/>
+                <w:szCs w:val="22"/>
+              </w:rPr>
+            </w:pPr>
+            <w:r>
+              <w:rPr>
+                <w:sz w:val="22"/>
+                <w:szCs w:val="22"/>
+              </w:rPr>
+              <w:t>Picture is shown in right corner of navbar</w:t>
             </w:r>
           </w:p>
           <w:p>
@@ -870,6 +924,7 @@
                 <w:sz w:val="22"/>
                 <w:szCs w:val="22"/>
               </w:rPr>
+              <w:lastRenderedPageBreak/>
               <w:t>Epic 3</w:t>
             </w:r>
           </w:p>
@@ -885,7 +940,6 @@
                 <w:sz w:val="22"/>
                 <w:szCs w:val="22"/>
               </w:rPr>
-              <w:lastRenderedPageBreak/>
               <w:t>Each user can create tasks, assign tasks to other team members, and set due dates.</w:t>
             </w:r>
           </w:p>
@@ -911,7 +965,6 @@
                 <w:sz w:val="22"/>
                 <w:szCs w:val="22"/>
               </w:rPr>
-              <w:lastRenderedPageBreak/>
               <w:t xml:space="preserve">User can assign a task to any of their teams or </w:t>
             </w:r>
             <w:proofErr w:type="gramStart"/>
@@ -941,7 +994,6 @@
                 <w:sz w:val="22"/>
                 <w:szCs w:val="22"/>
               </w:rPr>
-              <w:lastRenderedPageBreak/>
               <w:t xml:space="preserve">User can assign task </w:t>
             </w:r>
             <w:r>
@@ -1607,17 +1659,100 @@
           </w:tcPr>
           <w:p>
             <w:pPr>
-              <w:rPr>
-                <w:sz w:val="22"/>
-                <w:szCs w:val="22"/>
-              </w:rPr>
-            </w:pPr>
-            <w:r>
-              <w:rPr>
-                <w:sz w:val="22"/>
-                <w:szCs w:val="22"/>
-              </w:rPr>
-              <w:t>Not implemented</w:t>
+              <w:pStyle w:val="ListParagraph"/>
+              <w:numPr>
+                <w:ilvl w:val="0"/>
+                <w:numId w:val="7"/>
+              </w:numPr>
+              <w:rPr>
+                <w:sz w:val="22"/>
+                <w:szCs w:val="22"/>
+              </w:rPr>
+            </w:pPr>
+            <w:r>
+              <w:rPr>
+                <w:sz w:val="22"/>
+                <w:szCs w:val="22"/>
+              </w:rPr>
+              <w:t xml:space="preserve">A points system where the user that owns the task and the users assigned to it get 10 points when task is </w:t>
+            </w:r>
+            <w:proofErr w:type="gramStart"/>
+            <w:r>
+              <w:rPr>
+                <w:sz w:val="22"/>
+                <w:szCs w:val="22"/>
+              </w:rPr>
+              <w:t>completed</w:t>
+            </w:r>
+            <w:proofErr w:type="gramEnd"/>
+          </w:p>
+          <w:p>
+            <w:pPr>
+              <w:pStyle w:val="ListParagraph"/>
+              <w:numPr>
+                <w:ilvl w:val="0"/>
+                <w:numId w:val="7"/>
+              </w:numPr>
+              <w:rPr>
+                <w:sz w:val="22"/>
+                <w:szCs w:val="22"/>
+              </w:rPr>
+            </w:pPr>
+            <w:r>
+              <w:rPr>
+                <w:sz w:val="22"/>
+                <w:szCs w:val="22"/>
+              </w:rPr>
+              <w:t xml:space="preserve">The users lose those 10 points if the task is put in “In progress” </w:t>
+            </w:r>
+            <w:proofErr w:type="gramStart"/>
+            <w:r>
+              <w:rPr>
+                <w:sz w:val="22"/>
+                <w:szCs w:val="22"/>
+              </w:rPr>
+              <w:t>again</w:t>
+            </w:r>
+            <w:proofErr w:type="gramEnd"/>
+          </w:p>
+          <w:p>
+            <w:pPr>
+              <w:pStyle w:val="ListParagraph"/>
+              <w:numPr>
+                <w:ilvl w:val="0"/>
+                <w:numId w:val="7"/>
+              </w:numPr>
+              <w:rPr>
+                <w:sz w:val="22"/>
+                <w:szCs w:val="22"/>
+              </w:rPr>
+            </w:pPr>
+            <w:r>
+              <w:rPr>
+                <w:sz w:val="22"/>
+                <w:szCs w:val="22"/>
+              </w:rPr>
+              <w:t>There is also a page where you can see your total points and the total points of every team you are in</w:t>
+            </w:r>
+          </w:p>
+          <w:p>
+            <w:pPr>
+              <w:pStyle w:val="ListParagraph"/>
+              <w:numPr>
+                <w:ilvl w:val="0"/>
+                <w:numId w:val="7"/>
+              </w:numPr>
+              <w:rPr>
+                <w:sz w:val="22"/>
+                <w:szCs w:val="22"/>
+              </w:rPr>
+            </w:pPr>
+            <w:r>
+              <w:rPr>
+                <w:sz w:val="22"/>
+                <w:szCs w:val="22"/>
+              </w:rPr>
+              <w:t>You can also check points of other users and teams when you search them up</w:t>
             </w:r>
           </w:p>
         </w:tc>
@@ -1872,7 +2007,7 @@
   <w:abstractNum w:abstractNumId="2" w15:restartNumberingAfterBreak="0">
     <w:nsid w:val="2F0D37CD"/>
     <w:multiLevelType w:val="hybridMultilevel"/>
-    <w:tmpl w:val="D24C3DAA"/>
+    <w:tmpl w:val="4A9824D0"/>
     <w:lvl w:ilvl="0" w:tplc="08090001">
       <w:start w:val="1"/>
       <w:numFmt w:val="bullet"/>
@@ -1983,6 +2118,119 @@
     </w:lvl>
   </w:abstractNum>
   <w:abstractNum w:abstractNumId="3" w15:restartNumberingAfterBreak="0">
+    <w:nsid w:val="4064019C"/>
+    <w:multiLevelType w:val="hybridMultilevel"/>
+    <w:tmpl w:val="DA720054"/>
+    <w:lvl w:ilvl="0" w:tplc="08090001">
+      <w:start w:val="1"/>
+      <w:numFmt w:val="bullet"/>
+      <w:lvlText w:val=""/>
+      <w:lvlJc w:val="left"/>
+      <w:pPr>
+        <w:ind w:left="720" w:hanging="360"/>
+      </w:pPr>
+      <w:rPr>
+        <w:rFonts w:ascii="Symbol" w:hAnsi="Symbol" w:hint="default"/>
+      </w:rPr>
+    </w:lvl>
+    <w:lvl w:ilvl="1" w:tplc="08090003" w:tentative="1">
+      <w:start w:val="1"/>
+      <w:numFmt w:val="bullet"/>
+      <w:lvlText w:val="o"/>
+      <w:lvlJc w:val="left"/>
+      <w:pPr>
+        <w:ind w:left="1440" w:hanging="360"/>
+      </w:pPr>
+      <w:rPr>
+        <w:rFonts w:ascii="Courier New" w:hAnsi="Courier New" w:cs="Courier New" w:hint="default"/>
+      </w:rPr>
+    </w:lvl>
+    <w:lvl w:ilvl="2" w:tplc="08090005" w:tentative="1">
+      <w:start w:val="1"/>
+      <w:numFmt w:val="bullet"/>
+      <w:lvlText w:val=""/>
+      <w:lvlJc w:val="left"/>
+      <w:pPr>
+        <w:ind w:left="2160" w:hanging="360"/>
+      </w:pPr>
+      <w:rPr>
+        <w:rFonts w:ascii="Wingdings" w:hAnsi="Wingdings" w:hint="default"/>
+      </w:rPr>
+    </w:lvl>
+    <w:lvl w:ilvl="3" w:tplc="08090001" w:tentative="1">
+      <w:start w:val="1"/>
+      <w:numFmt w:val="bullet"/>
+      <w:lvlText w:val=""/>
+      <w:lvlJc w:val="left"/>
+      <w:pPr>
+        <w:ind w:left="2880" w:hanging="360"/>
+      </w:pPr>
+      <w:rPr>
+        <w:rFonts w:ascii="Symbol" w:hAnsi="Symbol" w:hint="default"/>
+      </w:rPr>
+    </w:lvl>
+    <w:lvl w:ilvl="4" w:tplc="08090003" w:tentative="1">
+      <w:start w:val="1"/>
+      <w:numFmt w:val="bullet"/>
+      <w:lvlText w:val="o"/>
+      <w:lvlJc w:val="left"/>
+      <w:pPr>
+        <w:ind w:left="3600" w:hanging="360"/>
+      </w:pPr>
+      <w:rPr>
+        <w:rFonts w:ascii="Courier New" w:hAnsi="Courier New" w:cs="Courier New" w:hint="default"/>
+      </w:rPr>
+    </w:lvl>
+    <w:lvl w:ilvl="5" w:tplc="08090005" w:tentative="1">
+      <w:start w:val="1"/>
+      <w:numFmt w:val="bullet"/>
+      <w:lvlText w:val=""/>
+      <w:lvlJc w:val="left"/>
+      <w:pPr>
+        <w:ind w:left="4320" w:hanging="360"/>
+      </w:pPr>
+      <w:rPr>
+        <w:rFonts w:ascii="Wingdings" w:hAnsi="Wingdings" w:hint="default"/>
+      </w:rPr>
+    </w:lvl>
+    <w:lvl w:ilvl="6" w:tplc="08090001" w:tentative="1">
+      <w:start w:val="1"/>
+      <w:numFmt w:val="bullet"/>
+      <w:lvlText w:val=""/>
+      <w:lvlJc w:val="left"/>
+      <w:pPr>
+        <w:ind w:left="5040" w:hanging="360"/>
+      </w:pPr>
+      <w:rPr>
+        <w:rFonts w:ascii="Symbol" w:hAnsi="Symbol" w:hint="default"/>
+      </w:rPr>
+    </w:lvl>
+    <w:lvl w:ilvl="7" w:tplc="08090003" w:tentative="1">
+      <w:start w:val="1"/>
+      <w:numFmt w:val="bullet"/>
+      <w:lvlText w:val="o"/>
+      <w:lvlJc w:val="left"/>
+      <w:pPr>
+        <w:ind w:left="5760" w:hanging="360"/>
+      </w:pPr>
+      <w:rPr>
+        <w:rFonts w:ascii="Courier New" w:hAnsi="Courier New" w:cs="Courier New" w:hint="default"/>
+      </w:rPr>
+    </w:lvl>
+    <w:lvl w:ilvl="8" w:tplc="08090005" w:tentative="1">
+      <w:start w:val="1"/>
+      <w:numFmt w:val="bullet"/>
+      <w:lvlText w:val=""/>
+      <w:lvlJc w:val="left"/>
+      <w:pPr>
+        <w:ind w:left="6480" w:hanging="360"/>
+      </w:pPr>
+      <w:rPr>
+        <w:rFonts w:ascii="Wingdings" w:hAnsi="Wingdings" w:hint="default"/>
+      </w:rPr>
+    </w:lvl>
+  </w:abstractNum>
+  <w:abstractNum w:abstractNumId="4" w15:restartNumberingAfterBreak="0">
     <w:nsid w:val="43350DE0"/>
     <w:multiLevelType w:val="hybridMultilevel"/>
     <w:tmpl w:val="033E9D2C"/>
@@ -2095,7 +2343,7 @@
       </w:rPr>
     </w:lvl>
   </w:abstractNum>
-  <w:abstractNum w:abstractNumId="4" w15:restartNumberingAfterBreak="0">
+  <w:abstractNum w:abstractNumId="5" w15:restartNumberingAfterBreak="0">
     <w:nsid w:val="616B0557"/>
     <w:multiLevelType w:val="hybridMultilevel"/>
     <w:tmpl w:val="EEFA88A6"/>
@@ -2208,7 +2456,7 @@
       </w:rPr>
     </w:lvl>
   </w:abstractNum>
-  <w:abstractNum w:abstractNumId="5" w15:restartNumberingAfterBreak="0">
+  <w:abstractNum w:abstractNumId="6" w15:restartNumberingAfterBreak="0">
     <w:nsid w:val="67131F33"/>
     <w:multiLevelType w:val="hybridMultilevel"/>
     <w:tmpl w:val="275EC5BE"/>
@@ -2325,19 +2573,22 @@
     <w:abstractNumId w:val="2"/>
   </w:num>
   <w:num w:numId="2" w16cid:durableId="1712613218">
+    <w:abstractNumId w:val="5"/>
+  </w:num>
+  <w:num w:numId="3" w16cid:durableId="2039158369">
     <w:abstractNumId w:val="4"/>
   </w:num>
-  <w:num w:numId="3" w16cid:durableId="2039158369">
-    <w:abstractNumId w:val="3"/>
-  </w:num>
   <w:num w:numId="4" w16cid:durableId="2121684422">
-    <w:abstractNumId w:val="5"/>
+    <w:abstractNumId w:val="6"/>
   </w:num>
   <w:num w:numId="5" w16cid:durableId="449471311">
     <w:abstractNumId w:val="1"/>
   </w:num>
   <w:num w:numId="6" w16cid:durableId="208495859">
     <w:abstractNumId w:val="0"/>
+  </w:num>
+  <w:num w:numId="7" w16cid:durableId="840585696">
+    <w:abstractNumId w:val="3"/>
   </w:num>
 </w:numbering>
 </file>

</xml_diff>